<commit_message>
Dieu 3: Truy tim nguyen nhan cua kho dau
</commit_message>
<xml_diff>
--- a/Tu Thanh De.docx
+++ b/Tu Thanh De.docx
@@ -212,10 +212,7 @@
         <w:ind w:left="0" w:firstLine="720"/>
       </w:pPr>
       <w:r>
-        <w:t>Tức cho rằng cuộc sống của con người, vạn vật đều do Thượng Đế sắp đặt và an bài, nỗ lực thay đổi vận mệnh của con người chỉ là trò đùa đành hanh của con người với Thượng Đế và bằng cách này Bà La Môn giáo đã đè bẹp ý chí thay đổi vận mệnh của con người</w:t>
-      </w:r>
-      <w:r>
-        <w:t xml:space="preserve"> từ đó người Ấn Độ đành chấp nhận 4 giai cấ</w:t>
+        <w:t>Tức cho rằng cuộc sống của con người, vạn vật đều do Thượng Đế sắp đặt và an bài, nỗ lực thay đổi vận mệnh của con người chỉ là trò đùa đành hanh của con người với Thượng Đế và bằng cách này Bà La Môn giáo đã đè bẹp ý chí thay đổi vận mệnh của con người từ đó người Ấn Độ đành chấp nhận 4 giai cấ</w:t>
       </w:r>
       <w:r>
         <w:t xml:space="preserve">p: </w:t>
@@ -506,13 +503,7 @@
         <w:ind w:left="0" w:firstLine="720"/>
       </w:pPr>
       <w:r>
-        <w:t>Hai</w:t>
-      </w:r>
-      <w:r>
-        <w:t xml:space="preserve"> vế đầu</w:t>
-      </w:r>
-      <w:r>
-        <w:t>, phân tích, truy tìm nguyên nhân của khổ đau</w:t>
+        <w:t>Hai vế đầu, phân tích, truy tìm nguyên nhân của khổ đau</w:t>
       </w:r>
       <w:r>
         <w:t>.</w:t>
@@ -838,18 +829,14 @@
     <w:p>
       <w:pPr>
         <w:pStyle w:val="ListParagraph"/>
-        <w:numPr>
-          <w:ilvl w:val="0"/>
-          <w:numId w:val="1"/>
-        </w:numPr>
-        <w:spacing w:after="0" w:line="360" w:lineRule="auto"/>
-        <w:rPr>
-          <w:b/>
-        </w:rPr>
-      </w:pPr>
-      <w:r>
-        <w:rPr>
-          <w:b/>
+        <w:spacing w:after="0" w:line="360" w:lineRule="auto"/>
+        <w:rPr>
+          <w:i/>
+        </w:rPr>
+      </w:pPr>
+      <w:r>
+        <w:rPr>
+          <w:i/>
         </w:rPr>
         <w:t>Trong bài kinh Tứ Thánh đế, Đức Phật phân chia nổi khổ niềm đau thành 2 nhóm</w:t>
       </w:r>
@@ -885,13 +872,7 @@
         <w:rPr>
           <w:i/>
         </w:rPr>
-        <w:t>sanh, già, bệnh, chết</w:t>
-      </w:r>
-      <w:r>
-        <w:rPr>
-          <w:i/>
-        </w:rPr>
-        <w:t>.</w:t>
+        <w:t>sanh, già, bệnh, chết.</w:t>
       </w:r>
       <w:r>
         <w:t xml:space="preserve"> </w:t>
@@ -1076,47 +1057,472 @@
         <w:ind w:left="0" w:firstLine="720"/>
       </w:pPr>
       <w:r>
-        <w:t>Ghét nh</w:t>
+        <w:t>Ghét nhau mà phải hội ngộ: ghét nhau mà phải gặp mặt nhau, tiếp xúc sự ứng xử của nhau, làm cho nhiều người bực tức, giận giữ, phản kháng, chống đối.</w:t>
+      </w:r>
+    </w:p>
+    <w:p>
+      <w:pPr>
+        <w:pStyle w:val="ListParagraph"/>
+        <w:numPr>
+          <w:ilvl w:val="0"/>
+          <w:numId w:val="2"/>
+        </w:numPr>
+        <w:tabs>
+          <w:tab w:val="left" w:pos="993"/>
+        </w:tabs>
+        <w:spacing w:after="0" w:line="360" w:lineRule="auto"/>
+        <w:ind w:left="0" w:firstLine="720"/>
+      </w:pPr>
+      <w:r>
+        <w:t>Mong cầu mà không được toại nguyện: là điều mà phần lớn chúng ta bị vướng kẹt vào bởi các tham vọng thiếu nhân quả, bởi những lời cầu nguyện mà không có một chút sự thực hiện nào để cam kết và quyết tâm biến sự mong cầu của mình thành sự thật</w:t>
+      </w:r>
+    </w:p>
+    <w:p>
+      <w:pPr>
+        <w:pStyle w:val="ListParagraph"/>
+        <w:numPr>
+          <w:ilvl w:val="0"/>
+          <w:numId w:val="2"/>
+        </w:numPr>
+        <w:tabs>
+          <w:tab w:val="left" w:pos="993"/>
+        </w:tabs>
+        <w:spacing w:after="0" w:line="360" w:lineRule="auto"/>
+        <w:ind w:left="0" w:firstLine="720"/>
+      </w:pPr>
+      <w:r>
+        <w:t xml:space="preserve">Chấp vào cơ thể, tâm vật lý này là thường hằng bằng cách này hay là cách nọ, bằng chủ nghĩa </w:t>
+      </w:r>
+      <w:r>
+        <w:t>duy vật, chủ nghĩa duy tâm</w:t>
+      </w:r>
+    </w:p>
+    <w:p>
+      <w:pPr>
+        <w:pStyle w:val="ListParagraph"/>
+        <w:spacing w:after="0" w:line="360" w:lineRule="auto"/>
+        <w:ind w:left="0" w:firstLine="426"/>
+        <w:rPr>
+          <w:u w:val="single"/>
+        </w:rPr>
+      </w:pPr>
+      <w:r>
+        <w:rPr>
+          <w:u w:val="single"/>
+        </w:rPr>
+        <w:t>Điều 3: Truy tìm nguyên nhân của khổ đau</w:t>
+      </w:r>
+    </w:p>
+    <w:p>
+      <w:pPr>
+        <w:pStyle w:val="ListParagraph"/>
+        <w:spacing w:after="0" w:line="360" w:lineRule="auto"/>
+        <w:ind w:left="0" w:firstLine="426"/>
+      </w:pPr>
+      <w:r>
+        <w:t>Theo</w:t>
+      </w:r>
+      <w:r>
+        <w:t xml:space="preserve"> Đức Phật, phần lớn nổi khổ niềm đau của chúng ta dai dẳng và tăng dần đều là do chúng ta thất bại trong việc nhận diện đâu là nguyên nhân trực tiếp và gián tiếp của khổ đau.</w:t>
+      </w:r>
+    </w:p>
+    <w:p>
+      <w:pPr>
+        <w:pStyle w:val="ListParagraph"/>
+        <w:spacing w:after="0" w:line="360" w:lineRule="auto"/>
+        <w:ind w:left="0" w:firstLine="426"/>
+      </w:pPr>
+      <w:r>
+        <w:t>Theo Đức Phật, toàn bộ các nguyên nhân của nổi khổ và niềm đau được chia làm 4 nhóm chính</w:t>
+      </w:r>
+    </w:p>
+    <w:p>
+      <w:pPr>
+        <w:pStyle w:val="ListParagraph"/>
+        <w:spacing w:after="0" w:line="360" w:lineRule="auto"/>
+        <w:ind w:left="0" w:firstLine="426"/>
+        <w:rPr>
+          <w:i/>
+        </w:rPr>
+      </w:pPr>
+      <w:r>
+        <w:rPr>
+          <w:i/>
+        </w:rPr>
+        <w:t>Nhóm 1: Những nổi khổ niềm đau do tham lam và tham ái gây ra</w:t>
+      </w:r>
+    </w:p>
+    <w:p>
+      <w:pPr>
+        <w:pStyle w:val="ListParagraph"/>
+        <w:numPr>
+          <w:ilvl w:val="0"/>
+          <w:numId w:val="2"/>
+        </w:numPr>
+        <w:tabs>
+          <w:tab w:val="left" w:pos="993"/>
+        </w:tabs>
+        <w:spacing w:after="0" w:line="360" w:lineRule="auto"/>
+        <w:ind w:left="0" w:firstLine="720"/>
+      </w:pPr>
+      <w:r>
+        <w:t>Tham lam là những lòng tham ích kỷ, vi phạm luật pháp mang bản chất lợi ích nhóm làm cho chúng ta bị vướng kẹt vào và bị luật pháp trừng phạt; nếu không bây giờ thì cũng là ở trong tương lai gần.</w:t>
+      </w:r>
+      <w:r>
+        <w:t xml:space="preserve"> </w:t>
+      </w:r>
+    </w:p>
+    <w:p>
+      <w:pPr>
+        <w:pStyle w:val="ListParagraph"/>
+        <w:numPr>
+          <w:ilvl w:val="0"/>
+          <w:numId w:val="5"/>
+        </w:numPr>
+        <w:tabs>
+          <w:tab w:val="left" w:pos="993"/>
+        </w:tabs>
+        <w:spacing w:after="0" w:line="360" w:lineRule="auto"/>
+        <w:ind w:left="0" w:firstLine="1080"/>
+      </w:pPr>
+      <w:r>
+        <w:t>Nặng nhất trong nhóm nguyên nhân này là tham ái. Tham ái gồm 3 loại: dục ái, hữu ái và vô hữu ái</w:t>
+      </w:r>
+    </w:p>
+    <w:p>
+      <w:pPr>
+        <w:pStyle w:val="ListParagraph"/>
+        <w:numPr>
+          <w:ilvl w:val="0"/>
+          <w:numId w:val="6"/>
+        </w:numPr>
+        <w:tabs>
+          <w:tab w:val="left" w:pos="1701"/>
+        </w:tabs>
+        <w:spacing w:after="0" w:line="360" w:lineRule="auto"/>
+        <w:ind w:left="0" w:firstLine="1440"/>
+      </w:pPr>
+      <w:r>
+        <w:t xml:space="preserve">Dục ái là </w:t>
+      </w:r>
+      <w:r>
+        <w:t xml:space="preserve">khao khát </w:t>
+      </w:r>
+      <w:r>
+        <w:t xml:space="preserve">muốn tiếp tục hiện hữu, </w:t>
+      </w:r>
+      <w:r>
+        <w:t>khao khát</w:t>
+      </w:r>
+      <w:r>
+        <w:t xml:space="preserve"> </w:t>
+      </w:r>
+      <w:r>
+        <w:t xml:space="preserve">muốn có con, do đó chúng ta bị </w:t>
+      </w:r>
+      <w:r>
+        <w:t xml:space="preserve">gắn kết </w:t>
+      </w:r>
+      <w:r>
+        <w:t>những ước muốn, những điều không toại nguyện liên hệ đến sự kiện này.</w:t>
+      </w:r>
+      <w:r>
+        <w:t xml:space="preserve"> </w:t>
+      </w:r>
+      <w:r>
+        <w:t>Dục ái là cái nặng nhất, vì đây là bản chất hạnh phúc của người tại gia và khổ đau cũng liên hệ đến nó. Toàn bộ</w:t>
+      </w:r>
+      <w:r>
+        <w:t xml:space="preserve"> điều </w:t>
+      </w:r>
+      <w:r>
+        <w:t>hạnh phúc nhấ</w:t>
+      </w:r>
+      <w:r>
+        <w:t>t, điều</w:t>
+      </w:r>
+      <w:r>
+        <w:t xml:space="preserve"> rắc rối nhất của kiếp ngườ</w:t>
+      </w:r>
+      <w:r>
+        <w:t>i</w:t>
+      </w:r>
+      <w:r>
+        <w:t xml:space="preserve"> nằm ở “dục ái”</w:t>
+      </w:r>
+      <w:r>
+        <w:t xml:space="preserve"> của con người.</w:t>
+      </w:r>
+      <w:r>
+        <w:t xml:space="preserve"> Đây là nguyên nhân cốt lõi của toàn bộ nổi khổ và niềm đau.</w:t>
+      </w:r>
+    </w:p>
+    <w:p>
+      <w:pPr>
+        <w:pStyle w:val="ListParagraph"/>
+        <w:numPr>
+          <w:ilvl w:val="0"/>
+          <w:numId w:val="6"/>
+        </w:numPr>
+        <w:tabs>
+          <w:tab w:val="left" w:pos="1701"/>
+        </w:tabs>
+        <w:spacing w:after="0" w:line="360" w:lineRule="auto"/>
+        <w:ind w:left="0" w:firstLine="1440"/>
+      </w:pPr>
+      <w:r>
+        <w:t>Vô hữu</w:t>
+      </w:r>
+      <w:r>
+        <w:t xml:space="preserve"> </w:t>
+      </w:r>
+      <w:r>
+        <w:t xml:space="preserve">ái </w:t>
+      </w:r>
+      <w:r>
+        <w:t>(vô là không, hữu là hiện hữu, vô hữu là không hiện hữu nữa</w:t>
+      </w:r>
+      <w:r>
+        <w:t>, ái là khao khát mong đợi tôi kết thúc toàn bộ sự sống để kết thúc khổ đau</w:t>
+      </w:r>
+      <w:r>
+        <w:t xml:space="preserve">) </w:t>
+      </w:r>
+      <w:r>
+        <w:t>là thái độ chán chường, tuyệt vọng, bi quan</w:t>
+      </w:r>
+      <w:r>
+        <w:t>, bế tắc và mong mỏi rằng tôi kiếp sau sẽ không làm người hoặc là tôi kiếp sau không làm người Việt Nam, tôi muốn kiếp sau trở thành cây thông đứng v.v...</w:t>
+      </w:r>
+      <w:r>
+        <w:t xml:space="preserve"> Biểu hiện đơn giản nhất của vô hữu ái là các loại hình tự tử do bế tắc, tuyệt vọng, cùng đường, quẫn trí, thiếu người nâng đỡ, thiếu giải pháp, thiếu tư vấn, thiếu hỗ trợ</w:t>
+      </w:r>
+      <w:r>
+        <w:t>.</w:t>
+      </w:r>
+    </w:p>
+    <w:p>
+      <w:pPr>
+        <w:pStyle w:val="ListParagraph"/>
+        <w:numPr>
+          <w:ilvl w:val="0"/>
+          <w:numId w:val="7"/>
+        </w:numPr>
+        <w:tabs>
+          <w:tab w:val="left" w:pos="709"/>
+        </w:tabs>
+        <w:spacing w:after="0" w:line="360" w:lineRule="auto"/>
+        <w:ind w:left="0" w:firstLine="1134"/>
+      </w:pPr>
+      <w:r>
+        <w:t>Nguyên nhân thứ hai là sân hận</w:t>
+      </w:r>
+    </w:p>
+    <w:p>
+      <w:pPr>
+        <w:pStyle w:val="ListParagraph"/>
+        <w:numPr>
+          <w:ilvl w:val="0"/>
+          <w:numId w:val="8"/>
+        </w:numPr>
+        <w:tabs>
+          <w:tab w:val="left" w:pos="1701"/>
+        </w:tabs>
+        <w:spacing w:after="0" w:line="360" w:lineRule="auto"/>
+        <w:ind w:left="0" w:firstLine="1440"/>
+      </w:pPr>
+      <w:r>
+        <w:lastRenderedPageBreak/>
+        <w:t>Nặng nhất của sân hận là giết người: giết người cá thể, giết người tập thể hay là diệt chủng nhân loại, đều dẫn đến hậu quả nghiêm trọng nhất là vi phạm quyền sống của con người.</w:t>
+      </w:r>
+    </w:p>
+    <w:p>
+      <w:pPr>
+        <w:pStyle w:val="ListParagraph"/>
+        <w:numPr>
+          <w:ilvl w:val="0"/>
+          <w:numId w:val="8"/>
+        </w:numPr>
+        <w:tabs>
+          <w:tab w:val="left" w:pos="1701"/>
+        </w:tabs>
+        <w:spacing w:after="0" w:line="360" w:lineRule="auto"/>
+        <w:ind w:left="0" w:firstLine="1440"/>
+      </w:pPr>
+      <w:r>
+        <w:t>Biểu hiện đơn giản nhất của sân hận là: không hợp tác, không hài lòng, bất đồng, ganh tị, hiềm khích, oán giận, mặc cảm, thành kiến biểu đạt qua sắc mặt, giọng nói, điệu bộ, cử chỉ, lối ứng xử. Hầu hết các rắc rối của kiếp người liên hệ đến các sắc thái, các cấp độ nặng, nhẹ, vừa của sân hận</w:t>
+      </w:r>
+      <w:r>
+        <w:t>.</w:t>
+      </w:r>
+      <w:r>
+        <w:t xml:space="preserve"> Vợ chồng ly thân, ly dị, cha mẹ bị con cái bất hiếu, con cái xem thường cha mẹ, anh chị em tranh chấp lẫn nhau đều ít nhiều liên hệ đến tâm sân và tâm tham</w:t>
+      </w:r>
+    </w:p>
+    <w:p>
+      <w:pPr>
+        <w:pStyle w:val="ListParagraph"/>
+        <w:numPr>
+          <w:ilvl w:val="0"/>
+          <w:numId w:val="7"/>
+        </w:numPr>
+        <w:tabs>
+          <w:tab w:val="left" w:pos="1418"/>
+        </w:tabs>
+        <w:spacing w:after="0" w:line="360" w:lineRule="auto"/>
+        <w:ind w:left="0" w:firstLine="1134"/>
+        <w:rPr>
+          <w:i/>
+        </w:rPr>
+      </w:pPr>
+      <w:r>
+        <w:t xml:space="preserve">Nguyên nhân thứ 3 là si mê: tức là thiếu kiến thức về nhân, quả, thiếu ứng xử phù hợp với đạo đức, trái với luật pháp, mê tín di đoan, tin vào phong thuỷ, bói toán, tin vào tử vi, tin vào ngoại cảm, tin vào hên xui may rủi, tin vào thượng đế và các thần linh, tin vào số phận an bài, tin vào vận mệnh con người lệ thuộc vào thượng đế đều được liệt vào nhóm </w:t>
+      </w:r>
+      <w:r>
+        <w:rPr>
+          <w:i/>
+        </w:rPr>
+        <w:t>vô minh</w:t>
+      </w:r>
+      <w:r>
+        <w:t xml:space="preserve"> tức là </w:t>
+      </w:r>
+      <w:r>
+        <w:rPr>
+          <w:i/>
+        </w:rPr>
+        <w:t>sự si mê</w:t>
+      </w:r>
+      <w:r>
+        <w:t>; và ở một cách thức tương đối nào đó, toàn bộ các nổi khổ của chúng ta đều bị chi phối bởi vô minh. Chổ nào có vô minh chổ đó có tham ái và sân hận; chổ nào còn tham ái và sân hận chổ đó còn đồng hành với vô minh; do đó vô minh là cái bóng đi theo hình dạng của sân hận và tham ái</w:t>
+      </w:r>
+    </w:p>
+    <w:p>
+      <w:pPr>
+        <w:pStyle w:val="ListParagraph"/>
+        <w:numPr>
+          <w:ilvl w:val="0"/>
+          <w:numId w:val="9"/>
+        </w:numPr>
+        <w:tabs>
+          <w:tab w:val="left" w:pos="1418"/>
+        </w:tabs>
+        <w:spacing w:after="0" w:line="360" w:lineRule="auto"/>
+      </w:pPr>
+      <w:r>
+        <w:t>Đây là 3 nguyên nhân phần lớn dẫn đến nổi khổ, niềm đau của kiếp người</w:t>
+      </w:r>
+    </w:p>
+    <w:p>
+      <w:pPr>
+        <w:pStyle w:val="ListParagraph"/>
+        <w:numPr>
+          <w:ilvl w:val="0"/>
+          <w:numId w:val="7"/>
+        </w:numPr>
+        <w:tabs>
+          <w:tab w:val="left" w:pos="1418"/>
+        </w:tabs>
+        <w:spacing w:after="0" w:line="360" w:lineRule="auto"/>
+        <w:ind w:left="0" w:firstLine="1134"/>
+      </w:pPr>
+      <w:r>
+        <w:t>Nguyên nhân 4 là sự chấp thủ, chấp thủ có nhiều dạng:</w:t>
+      </w:r>
+    </w:p>
+    <w:p>
+      <w:pPr>
+        <w:pStyle w:val="ListParagraph"/>
+        <w:numPr>
+          <w:ilvl w:val="1"/>
+          <w:numId w:val="7"/>
+        </w:numPr>
+        <w:tabs>
+          <w:tab w:val="left" w:pos="1418"/>
+        </w:tabs>
+        <w:spacing w:after="0" w:line="360" w:lineRule="auto"/>
+      </w:pPr>
+      <w:r>
+        <w:t>Chấp cho rằng chết là hết, thiếu trách nhiệm đạo đức đối với các hành vi.</w:t>
+      </w:r>
+    </w:p>
+    <w:p>
+      <w:pPr>
+        <w:pStyle w:val="ListParagraph"/>
+        <w:numPr>
+          <w:ilvl w:val="1"/>
+          <w:numId w:val="7"/>
+        </w:numPr>
+        <w:tabs>
+          <w:tab w:val="left" w:pos="1418"/>
+        </w:tabs>
+        <w:spacing w:after="0" w:line="360" w:lineRule="auto"/>
+      </w:pPr>
+      <w:r>
+        <w:t>Chấp cho rằng nguồn gốc của trái đất và sự sống là do thượng đế.</w:t>
+      </w:r>
+    </w:p>
+    <w:p>
+      <w:pPr>
+        <w:pStyle w:val="ListParagraph"/>
+        <w:numPr>
+          <w:ilvl w:val="1"/>
+          <w:numId w:val="7"/>
+        </w:numPr>
+        <w:tabs>
+          <w:tab w:val="left" w:pos="1418"/>
+        </w:tabs>
+        <w:spacing w:after="0" w:line="360" w:lineRule="auto"/>
+      </w:pPr>
+      <w:r>
+        <w:t>Chấp cho rằng nguồn gốc của vạn vật là vật chất.</w:t>
+      </w:r>
+    </w:p>
+    <w:p>
+      <w:pPr>
+        <w:pStyle w:val="ListParagraph"/>
+        <w:numPr>
+          <w:ilvl w:val="1"/>
+          <w:numId w:val="7"/>
+        </w:numPr>
+        <w:tabs>
+          <w:tab w:val="left" w:pos="1418"/>
+        </w:tabs>
+        <w:spacing w:after="0" w:line="360" w:lineRule="auto"/>
+      </w:pPr>
+      <w:r>
+        <w:t>Chấp cho rằng tâm tạo ra mọi sự vật, hiện tượng.</w:t>
+      </w:r>
+    </w:p>
+    <w:p>
+      <w:pPr>
+        <w:pStyle w:val="ListParagraph"/>
+        <w:numPr>
+          <w:ilvl w:val="1"/>
+          <w:numId w:val="7"/>
+        </w:numPr>
+        <w:tabs>
+          <w:tab w:val="left" w:pos="1418"/>
+        </w:tabs>
+        <w:spacing w:after="0" w:line="360" w:lineRule="auto"/>
+      </w:pPr>
+      <w:r>
+        <w:t>Chấp cho rằng con người mới có mặt ở kiếp này</w:t>
+      </w:r>
+    </w:p>
+    <w:p>
+      <w:pPr>
+        <w:tabs>
+          <w:tab w:val="left" w:pos="1418"/>
+        </w:tabs>
+        <w:spacing w:after="0" w:line="360" w:lineRule="auto"/>
+        <w:ind w:left="1506"/>
+      </w:pPr>
+      <w:r>
+        <w:t>Đều được xem là các loại hình chấp thủ khác nhau</w:t>
       </w:r>
       <w:bookmarkStart w:id="0" w:name="_GoBack"/>
       <w:bookmarkEnd w:id="0"/>
-      <w:r>
-        <w:t>au mà phải hội ngộ: ghét nhau mà phải gặp mặt nhau, tiếp xúc sự ứng xử của nhau, làm cho nhiều người bực tức, giận giữ, phản kháng, chống đối.</w:t>
-      </w:r>
-    </w:p>
-    <w:p>
-      <w:pPr>
-        <w:pStyle w:val="ListParagraph"/>
-        <w:numPr>
-          <w:ilvl w:val="0"/>
-          <w:numId w:val="2"/>
-        </w:numPr>
-        <w:tabs>
-          <w:tab w:val="left" w:pos="993"/>
-        </w:tabs>
-        <w:spacing w:after="0" w:line="360" w:lineRule="auto"/>
-        <w:ind w:left="0" w:firstLine="720"/>
-      </w:pPr>
-      <w:r>
-        <w:t>Mong cầu mà không được toại nguyện: là điều mà phần lớn chúng ta bị vướng kẹt vào bởi các tham vọng thiếu nhân quả, bởi những lời cầu nguyện mà không có một chút sự thực hiện nào để cam kết và quyết tâm biến sự mong cầu của mình thành sự thật</w:t>
-      </w:r>
-    </w:p>
-    <w:p>
-      <w:pPr>
-        <w:pStyle w:val="ListParagraph"/>
-        <w:numPr>
-          <w:ilvl w:val="0"/>
-          <w:numId w:val="2"/>
-        </w:numPr>
-        <w:tabs>
-          <w:tab w:val="left" w:pos="993"/>
-        </w:tabs>
-        <w:spacing w:after="0" w:line="360" w:lineRule="auto"/>
-        <w:ind w:left="0" w:firstLine="720"/>
-      </w:pPr>
-      <w:r>
-        <w:t xml:space="preserve">Chấp vào cơ thể, tâm vật lý này là thường hằng bằng cách này hay là cách nọ, bằng chủ nghĩa </w:t>
-      </w:r>
     </w:p>
     <w:p>
       <w:pPr>
@@ -1199,7 +1605,7 @@
           <w:rPr>
             <w:noProof/>
           </w:rPr>
-          <w:t>4</w:t>
+          <w:t>5</w:t>
         </w:r>
         <w:r>
           <w:rPr>
@@ -1246,6 +1652,344 @@
 <file path=word/numbering.xml><?xml version="1.0" encoding="utf-8"?>
 <w:numbering xmlns:wpc="http://schemas.microsoft.com/office/word/2010/wordprocessingCanvas" xmlns:mc="http://schemas.openxmlformats.org/markup-compatibility/2006" xmlns:o="urn:schemas-microsoft-com:office:office" xmlns:r="http://schemas.openxmlformats.org/officeDocument/2006/relationships" xmlns:m="http://schemas.openxmlformats.org/officeDocument/2006/math" xmlns:v="urn:schemas-microsoft-com:vml" xmlns:wp14="http://schemas.microsoft.com/office/word/2010/wordprocessingDrawing" xmlns:wp="http://schemas.openxmlformats.org/drawingml/2006/wordprocessingDrawing" xmlns:w10="urn:schemas-microsoft-com:office:word" xmlns:w="http://schemas.openxmlformats.org/wordprocessingml/2006/main" xmlns:w14="http://schemas.microsoft.com/office/word/2010/wordml" xmlns:wpg="http://schemas.microsoft.com/office/word/2010/wordprocessingGroup" xmlns:wpi="http://schemas.microsoft.com/office/word/2010/wordprocessingInk" xmlns:wne="http://schemas.microsoft.com/office/word/2006/wordml" xmlns:wps="http://schemas.microsoft.com/office/word/2010/wordprocessingShape" mc:Ignorable="w14 wp14">
   <w:abstractNum w:abstractNumId="0">
+    <w:nsid w:val="07D060C5"/>
+    <w:multiLevelType w:val="hybridMultilevel"/>
+    <w:tmpl w:val="7CD0CB54"/>
+    <w:lvl w:ilvl="0" w:tplc="04090005">
+      <w:start w:val="1"/>
+      <w:numFmt w:val="bullet"/>
+      <w:lvlText w:val=""/>
+      <w:lvlJc w:val="left"/>
+      <w:pPr>
+        <w:ind w:left="1800" w:hanging="360"/>
+      </w:pPr>
+      <w:rPr>
+        <w:rFonts w:ascii="Wingdings" w:hAnsi="Wingdings" w:hint="default"/>
+      </w:rPr>
+    </w:lvl>
+    <w:lvl w:ilvl="1" w:tplc="04090003" w:tentative="1">
+      <w:start w:val="1"/>
+      <w:numFmt w:val="bullet"/>
+      <w:lvlText w:val="o"/>
+      <w:lvlJc w:val="left"/>
+      <w:pPr>
+        <w:ind w:left="2520" w:hanging="360"/>
+      </w:pPr>
+      <w:rPr>
+        <w:rFonts w:ascii="Courier New" w:hAnsi="Courier New" w:cs="Courier New" w:hint="default"/>
+      </w:rPr>
+    </w:lvl>
+    <w:lvl w:ilvl="2" w:tplc="04090005" w:tentative="1">
+      <w:start w:val="1"/>
+      <w:numFmt w:val="bullet"/>
+      <w:lvlText w:val=""/>
+      <w:lvlJc w:val="left"/>
+      <w:pPr>
+        <w:ind w:left="3240" w:hanging="360"/>
+      </w:pPr>
+      <w:rPr>
+        <w:rFonts w:ascii="Wingdings" w:hAnsi="Wingdings" w:hint="default"/>
+      </w:rPr>
+    </w:lvl>
+    <w:lvl w:ilvl="3" w:tplc="04090001" w:tentative="1">
+      <w:start w:val="1"/>
+      <w:numFmt w:val="bullet"/>
+      <w:lvlText w:val=""/>
+      <w:lvlJc w:val="left"/>
+      <w:pPr>
+        <w:ind w:left="3960" w:hanging="360"/>
+      </w:pPr>
+      <w:rPr>
+        <w:rFonts w:ascii="Symbol" w:hAnsi="Symbol" w:hint="default"/>
+      </w:rPr>
+    </w:lvl>
+    <w:lvl w:ilvl="4" w:tplc="04090003" w:tentative="1">
+      <w:start w:val="1"/>
+      <w:numFmt w:val="bullet"/>
+      <w:lvlText w:val="o"/>
+      <w:lvlJc w:val="left"/>
+      <w:pPr>
+        <w:ind w:left="4680" w:hanging="360"/>
+      </w:pPr>
+      <w:rPr>
+        <w:rFonts w:ascii="Courier New" w:hAnsi="Courier New" w:cs="Courier New" w:hint="default"/>
+      </w:rPr>
+    </w:lvl>
+    <w:lvl w:ilvl="5" w:tplc="04090005" w:tentative="1">
+      <w:start w:val="1"/>
+      <w:numFmt w:val="bullet"/>
+      <w:lvlText w:val=""/>
+      <w:lvlJc w:val="left"/>
+      <w:pPr>
+        <w:ind w:left="5400" w:hanging="360"/>
+      </w:pPr>
+      <w:rPr>
+        <w:rFonts w:ascii="Wingdings" w:hAnsi="Wingdings" w:hint="default"/>
+      </w:rPr>
+    </w:lvl>
+    <w:lvl w:ilvl="6" w:tplc="04090001" w:tentative="1">
+      <w:start w:val="1"/>
+      <w:numFmt w:val="bullet"/>
+      <w:lvlText w:val=""/>
+      <w:lvlJc w:val="left"/>
+      <w:pPr>
+        <w:ind w:left="6120" w:hanging="360"/>
+      </w:pPr>
+      <w:rPr>
+        <w:rFonts w:ascii="Symbol" w:hAnsi="Symbol" w:hint="default"/>
+      </w:rPr>
+    </w:lvl>
+    <w:lvl w:ilvl="7" w:tplc="04090003" w:tentative="1">
+      <w:start w:val="1"/>
+      <w:numFmt w:val="bullet"/>
+      <w:lvlText w:val="o"/>
+      <w:lvlJc w:val="left"/>
+      <w:pPr>
+        <w:ind w:left="6840" w:hanging="360"/>
+      </w:pPr>
+      <w:rPr>
+        <w:rFonts w:ascii="Courier New" w:hAnsi="Courier New" w:cs="Courier New" w:hint="default"/>
+      </w:rPr>
+    </w:lvl>
+    <w:lvl w:ilvl="8" w:tplc="04090005" w:tentative="1">
+      <w:start w:val="1"/>
+      <w:numFmt w:val="bullet"/>
+      <w:lvlText w:val=""/>
+      <w:lvlJc w:val="left"/>
+      <w:pPr>
+        <w:ind w:left="7560" w:hanging="360"/>
+      </w:pPr>
+      <w:rPr>
+        <w:rFonts w:ascii="Wingdings" w:hAnsi="Wingdings" w:hint="default"/>
+      </w:rPr>
+    </w:lvl>
+  </w:abstractNum>
+  <w:abstractNum w:abstractNumId="1">
+    <w:nsid w:val="221131A1"/>
+    <w:multiLevelType w:val="hybridMultilevel"/>
+    <w:tmpl w:val="7ADE2504"/>
+    <w:lvl w:ilvl="0" w:tplc="D1E49FCA">
+      <w:numFmt w:val="bullet"/>
+      <w:lvlText w:val=""/>
+      <w:lvlJc w:val="left"/>
+      <w:pPr>
+        <w:ind w:left="720" w:hanging="360"/>
+      </w:pPr>
+      <w:rPr>
+        <w:rFonts w:ascii="Wingdings" w:eastAsiaTheme="minorHAnsi" w:hAnsi="Wingdings" w:cstheme="minorBidi" w:hint="default"/>
+      </w:rPr>
+    </w:lvl>
+    <w:lvl w:ilvl="1" w:tplc="04090003" w:tentative="1">
+      <w:start w:val="1"/>
+      <w:numFmt w:val="bullet"/>
+      <w:lvlText w:val="o"/>
+      <w:lvlJc w:val="left"/>
+      <w:pPr>
+        <w:ind w:left="1440" w:hanging="360"/>
+      </w:pPr>
+      <w:rPr>
+        <w:rFonts w:ascii="Courier New" w:hAnsi="Courier New" w:cs="Courier New" w:hint="default"/>
+      </w:rPr>
+    </w:lvl>
+    <w:lvl w:ilvl="2" w:tplc="04090005" w:tentative="1">
+      <w:start w:val="1"/>
+      <w:numFmt w:val="bullet"/>
+      <w:lvlText w:val=""/>
+      <w:lvlJc w:val="left"/>
+      <w:pPr>
+        <w:ind w:left="2160" w:hanging="360"/>
+      </w:pPr>
+      <w:rPr>
+        <w:rFonts w:ascii="Wingdings" w:hAnsi="Wingdings" w:hint="default"/>
+      </w:rPr>
+    </w:lvl>
+    <w:lvl w:ilvl="3" w:tplc="04090001" w:tentative="1">
+      <w:start w:val="1"/>
+      <w:numFmt w:val="bullet"/>
+      <w:lvlText w:val=""/>
+      <w:lvlJc w:val="left"/>
+      <w:pPr>
+        <w:ind w:left="2880" w:hanging="360"/>
+      </w:pPr>
+      <w:rPr>
+        <w:rFonts w:ascii="Symbol" w:hAnsi="Symbol" w:hint="default"/>
+      </w:rPr>
+    </w:lvl>
+    <w:lvl w:ilvl="4" w:tplc="04090003" w:tentative="1">
+      <w:start w:val="1"/>
+      <w:numFmt w:val="bullet"/>
+      <w:lvlText w:val="o"/>
+      <w:lvlJc w:val="left"/>
+      <w:pPr>
+        <w:ind w:left="3600" w:hanging="360"/>
+      </w:pPr>
+      <w:rPr>
+        <w:rFonts w:ascii="Courier New" w:hAnsi="Courier New" w:cs="Courier New" w:hint="default"/>
+      </w:rPr>
+    </w:lvl>
+    <w:lvl w:ilvl="5" w:tplc="04090005" w:tentative="1">
+      <w:start w:val="1"/>
+      <w:numFmt w:val="bullet"/>
+      <w:lvlText w:val=""/>
+      <w:lvlJc w:val="left"/>
+      <w:pPr>
+        <w:ind w:left="4320" w:hanging="360"/>
+      </w:pPr>
+      <w:rPr>
+        <w:rFonts w:ascii="Wingdings" w:hAnsi="Wingdings" w:hint="default"/>
+      </w:rPr>
+    </w:lvl>
+    <w:lvl w:ilvl="6" w:tplc="04090001" w:tentative="1">
+      <w:start w:val="1"/>
+      <w:numFmt w:val="bullet"/>
+      <w:lvlText w:val=""/>
+      <w:lvlJc w:val="left"/>
+      <w:pPr>
+        <w:ind w:left="5040" w:hanging="360"/>
+      </w:pPr>
+      <w:rPr>
+        <w:rFonts w:ascii="Symbol" w:hAnsi="Symbol" w:hint="default"/>
+      </w:rPr>
+    </w:lvl>
+    <w:lvl w:ilvl="7" w:tplc="04090003" w:tentative="1">
+      <w:start w:val="1"/>
+      <w:numFmt w:val="bullet"/>
+      <w:lvlText w:val="o"/>
+      <w:lvlJc w:val="left"/>
+      <w:pPr>
+        <w:ind w:left="5760" w:hanging="360"/>
+      </w:pPr>
+      <w:rPr>
+        <w:rFonts w:ascii="Courier New" w:hAnsi="Courier New" w:cs="Courier New" w:hint="default"/>
+      </w:rPr>
+    </w:lvl>
+    <w:lvl w:ilvl="8" w:tplc="04090005" w:tentative="1">
+      <w:start w:val="1"/>
+      <w:numFmt w:val="bullet"/>
+      <w:lvlText w:val=""/>
+      <w:lvlJc w:val="left"/>
+      <w:pPr>
+        <w:ind w:left="6480" w:hanging="360"/>
+      </w:pPr>
+      <w:rPr>
+        <w:rFonts w:ascii="Wingdings" w:hAnsi="Wingdings" w:hint="default"/>
+      </w:rPr>
+    </w:lvl>
+  </w:abstractNum>
+  <w:abstractNum w:abstractNumId="2">
+    <w:nsid w:val="24033382"/>
+    <w:multiLevelType w:val="hybridMultilevel"/>
+    <w:tmpl w:val="327AC28C"/>
+    <w:lvl w:ilvl="0" w:tplc="04090003">
+      <w:start w:val="1"/>
+      <w:numFmt w:val="bullet"/>
+      <w:lvlText w:val="o"/>
+      <w:lvlJc w:val="left"/>
+      <w:pPr>
+        <w:ind w:left="1146" w:hanging="360"/>
+      </w:pPr>
+      <w:rPr>
+        <w:rFonts w:ascii="Courier New" w:hAnsi="Courier New" w:cs="Courier New" w:hint="default"/>
+      </w:rPr>
+    </w:lvl>
+    <w:lvl w:ilvl="1" w:tplc="04090005">
+      <w:start w:val="1"/>
+      <w:numFmt w:val="bullet"/>
+      <w:lvlText w:val=""/>
+      <w:lvlJc w:val="left"/>
+      <w:pPr>
+        <w:ind w:left="1866" w:hanging="360"/>
+      </w:pPr>
+      <w:rPr>
+        <w:rFonts w:ascii="Wingdings" w:hAnsi="Wingdings" w:hint="default"/>
+      </w:rPr>
+    </w:lvl>
+    <w:lvl w:ilvl="2" w:tplc="04090005" w:tentative="1">
+      <w:start w:val="1"/>
+      <w:numFmt w:val="bullet"/>
+      <w:lvlText w:val=""/>
+      <w:lvlJc w:val="left"/>
+      <w:pPr>
+        <w:ind w:left="2586" w:hanging="360"/>
+      </w:pPr>
+      <w:rPr>
+        <w:rFonts w:ascii="Wingdings" w:hAnsi="Wingdings" w:hint="default"/>
+      </w:rPr>
+    </w:lvl>
+    <w:lvl w:ilvl="3" w:tplc="04090001" w:tentative="1">
+      <w:start w:val="1"/>
+      <w:numFmt w:val="bullet"/>
+      <w:lvlText w:val=""/>
+      <w:lvlJc w:val="left"/>
+      <w:pPr>
+        <w:ind w:left="3306" w:hanging="360"/>
+      </w:pPr>
+      <w:rPr>
+        <w:rFonts w:ascii="Symbol" w:hAnsi="Symbol" w:hint="default"/>
+      </w:rPr>
+    </w:lvl>
+    <w:lvl w:ilvl="4" w:tplc="04090003" w:tentative="1">
+      <w:start w:val="1"/>
+      <w:numFmt w:val="bullet"/>
+      <w:lvlText w:val="o"/>
+      <w:lvlJc w:val="left"/>
+      <w:pPr>
+        <w:ind w:left="4026" w:hanging="360"/>
+      </w:pPr>
+      <w:rPr>
+        <w:rFonts w:ascii="Courier New" w:hAnsi="Courier New" w:cs="Courier New" w:hint="default"/>
+      </w:rPr>
+    </w:lvl>
+    <w:lvl w:ilvl="5" w:tplc="04090005" w:tentative="1">
+      <w:start w:val="1"/>
+      <w:numFmt w:val="bullet"/>
+      <w:lvlText w:val=""/>
+      <w:lvlJc w:val="left"/>
+      <w:pPr>
+        <w:ind w:left="4746" w:hanging="360"/>
+      </w:pPr>
+      <w:rPr>
+        <w:rFonts w:ascii="Wingdings" w:hAnsi="Wingdings" w:hint="default"/>
+      </w:rPr>
+    </w:lvl>
+    <w:lvl w:ilvl="6" w:tplc="04090001" w:tentative="1">
+      <w:start w:val="1"/>
+      <w:numFmt w:val="bullet"/>
+      <w:lvlText w:val=""/>
+      <w:lvlJc w:val="left"/>
+      <w:pPr>
+        <w:ind w:left="5466" w:hanging="360"/>
+      </w:pPr>
+      <w:rPr>
+        <w:rFonts w:ascii="Symbol" w:hAnsi="Symbol" w:hint="default"/>
+      </w:rPr>
+    </w:lvl>
+    <w:lvl w:ilvl="7" w:tplc="04090003" w:tentative="1">
+      <w:start w:val="1"/>
+      <w:numFmt w:val="bullet"/>
+      <w:lvlText w:val="o"/>
+      <w:lvlJc w:val="left"/>
+      <w:pPr>
+        <w:ind w:left="6186" w:hanging="360"/>
+      </w:pPr>
+      <w:rPr>
+        <w:rFonts w:ascii="Courier New" w:hAnsi="Courier New" w:cs="Courier New" w:hint="default"/>
+      </w:rPr>
+    </w:lvl>
+    <w:lvl w:ilvl="8" w:tplc="04090005" w:tentative="1">
+      <w:start w:val="1"/>
+      <w:numFmt w:val="bullet"/>
+      <w:lvlText w:val=""/>
+      <w:lvlJc w:val="left"/>
+      <w:pPr>
+        <w:ind w:left="6906" w:hanging="360"/>
+      </w:pPr>
+      <w:rPr>
+        <w:rFonts w:ascii="Wingdings" w:hAnsi="Wingdings" w:hint="default"/>
+      </w:rPr>
+    </w:lvl>
+  </w:abstractNum>
+  <w:abstractNum w:abstractNumId="3">
     <w:nsid w:val="29223D3C"/>
     <w:multiLevelType w:val="hybridMultilevel"/>
     <w:tmpl w:val="89E48430"/>
@@ -1334,10 +2078,10 @@
       </w:pPr>
     </w:lvl>
   </w:abstractNum>
-  <w:abstractNum w:abstractNumId="1">
+  <w:abstractNum w:abstractNumId="4">
     <w:nsid w:val="2ED43914"/>
     <w:multiLevelType w:val="hybridMultilevel"/>
-    <w:tmpl w:val="0958E296"/>
+    <w:tmpl w:val="8A821852"/>
     <w:lvl w:ilvl="0" w:tplc="FAE6FA6E">
       <w:start w:val="1"/>
       <w:numFmt w:val="bullet"/>
@@ -1350,13 +2094,126 @@
         <w:rFonts w:ascii="Times New Roman" w:eastAsiaTheme="minorHAnsi" w:hAnsi="Times New Roman" w:cs="Times New Roman" w:hint="default"/>
       </w:rPr>
     </w:lvl>
+    <w:lvl w:ilvl="1" w:tplc="04090003">
+      <w:start w:val="1"/>
+      <w:numFmt w:val="bullet"/>
+      <w:lvlText w:val="o"/>
+      <w:lvlJc w:val="left"/>
+      <w:pPr>
+        <w:ind w:left="1800" w:hanging="360"/>
+      </w:pPr>
+      <w:rPr>
+        <w:rFonts w:ascii="Courier New" w:hAnsi="Courier New" w:cs="Courier New" w:hint="default"/>
+      </w:rPr>
+    </w:lvl>
+    <w:lvl w:ilvl="2" w:tplc="04090005">
+      <w:start w:val="1"/>
+      <w:numFmt w:val="bullet"/>
+      <w:lvlText w:val=""/>
+      <w:lvlJc w:val="left"/>
+      <w:pPr>
+        <w:ind w:left="2520" w:hanging="360"/>
+      </w:pPr>
+      <w:rPr>
+        <w:rFonts w:ascii="Wingdings" w:hAnsi="Wingdings" w:hint="default"/>
+      </w:rPr>
+    </w:lvl>
+    <w:lvl w:ilvl="3" w:tplc="04090001" w:tentative="1">
+      <w:start w:val="1"/>
+      <w:numFmt w:val="bullet"/>
+      <w:lvlText w:val=""/>
+      <w:lvlJc w:val="left"/>
+      <w:pPr>
+        <w:ind w:left="3240" w:hanging="360"/>
+      </w:pPr>
+      <w:rPr>
+        <w:rFonts w:ascii="Symbol" w:hAnsi="Symbol" w:hint="default"/>
+      </w:rPr>
+    </w:lvl>
+    <w:lvl w:ilvl="4" w:tplc="04090003" w:tentative="1">
+      <w:start w:val="1"/>
+      <w:numFmt w:val="bullet"/>
+      <w:lvlText w:val="o"/>
+      <w:lvlJc w:val="left"/>
+      <w:pPr>
+        <w:ind w:left="3960" w:hanging="360"/>
+      </w:pPr>
+      <w:rPr>
+        <w:rFonts w:ascii="Courier New" w:hAnsi="Courier New" w:cs="Courier New" w:hint="default"/>
+      </w:rPr>
+    </w:lvl>
+    <w:lvl w:ilvl="5" w:tplc="04090005" w:tentative="1">
+      <w:start w:val="1"/>
+      <w:numFmt w:val="bullet"/>
+      <w:lvlText w:val=""/>
+      <w:lvlJc w:val="left"/>
+      <w:pPr>
+        <w:ind w:left="4680" w:hanging="360"/>
+      </w:pPr>
+      <w:rPr>
+        <w:rFonts w:ascii="Wingdings" w:hAnsi="Wingdings" w:hint="default"/>
+      </w:rPr>
+    </w:lvl>
+    <w:lvl w:ilvl="6" w:tplc="04090001" w:tentative="1">
+      <w:start w:val="1"/>
+      <w:numFmt w:val="bullet"/>
+      <w:lvlText w:val=""/>
+      <w:lvlJc w:val="left"/>
+      <w:pPr>
+        <w:ind w:left="5400" w:hanging="360"/>
+      </w:pPr>
+      <w:rPr>
+        <w:rFonts w:ascii="Symbol" w:hAnsi="Symbol" w:hint="default"/>
+      </w:rPr>
+    </w:lvl>
+    <w:lvl w:ilvl="7" w:tplc="04090003" w:tentative="1">
+      <w:start w:val="1"/>
+      <w:numFmt w:val="bullet"/>
+      <w:lvlText w:val="o"/>
+      <w:lvlJc w:val="left"/>
+      <w:pPr>
+        <w:ind w:left="6120" w:hanging="360"/>
+      </w:pPr>
+      <w:rPr>
+        <w:rFonts w:ascii="Courier New" w:hAnsi="Courier New" w:cs="Courier New" w:hint="default"/>
+      </w:rPr>
+    </w:lvl>
+    <w:lvl w:ilvl="8" w:tplc="04090005" w:tentative="1">
+      <w:start w:val="1"/>
+      <w:numFmt w:val="bullet"/>
+      <w:lvlText w:val=""/>
+      <w:lvlJc w:val="left"/>
+      <w:pPr>
+        <w:ind w:left="6840" w:hanging="360"/>
+      </w:pPr>
+      <w:rPr>
+        <w:rFonts w:ascii="Wingdings" w:hAnsi="Wingdings" w:hint="default"/>
+      </w:rPr>
+    </w:lvl>
+  </w:abstractNum>
+  <w:abstractNum w:abstractNumId="5">
+    <w:nsid w:val="36AC2799"/>
+    <w:multiLevelType w:val="hybridMultilevel"/>
+    <w:tmpl w:val="9202BA58"/>
+    <w:lvl w:ilvl="0" w:tplc="04090005">
+      <w:start w:val="1"/>
+      <w:numFmt w:val="bullet"/>
+      <w:lvlText w:val=""/>
+      <w:lvlJc w:val="left"/>
+      <w:pPr>
+        <w:ind w:left="1800" w:hanging="360"/>
+      </w:pPr>
+      <w:rPr>
+        <w:rFonts w:ascii="Wingdings" w:hAnsi="Wingdings" w:hint="default"/>
+      </w:rPr>
+    </w:lvl>
     <w:lvl w:ilvl="1" w:tplc="04090003" w:tentative="1">
       <w:start w:val="1"/>
       <w:numFmt w:val="bullet"/>
       <w:lvlText w:val="o"/>
       <w:lvlJc w:val="left"/>
       <w:pPr>
-        <w:ind w:left="1800" w:hanging="360"/>
+        <w:ind w:left="2520" w:hanging="360"/>
       </w:pPr>
       <w:rPr>
         <w:rFonts w:ascii="Courier New" w:hAnsi="Courier New" w:cs="Courier New" w:hint="default"/>
@@ -1368,7 +2225,7 @@
       <w:lvlText w:val=""/>
       <w:lvlJc w:val="left"/>
       <w:pPr>
-        <w:ind w:left="2520" w:hanging="360"/>
+        <w:ind w:left="3240" w:hanging="360"/>
       </w:pPr>
       <w:rPr>
         <w:rFonts w:ascii="Wingdings" w:hAnsi="Wingdings" w:hint="default"/>
@@ -1380,7 +2237,7 @@
       <w:lvlText w:val=""/>
       <w:lvlJc w:val="left"/>
       <w:pPr>
-        <w:ind w:left="3240" w:hanging="360"/>
+        <w:ind w:left="3960" w:hanging="360"/>
       </w:pPr>
       <w:rPr>
         <w:rFonts w:ascii="Symbol" w:hAnsi="Symbol" w:hint="default"/>
@@ -1392,7 +2249,7 @@
       <w:lvlText w:val="o"/>
       <w:lvlJc w:val="left"/>
       <w:pPr>
-        <w:ind w:left="3960" w:hanging="360"/>
+        <w:ind w:left="4680" w:hanging="360"/>
       </w:pPr>
       <w:rPr>
         <w:rFonts w:ascii="Courier New" w:hAnsi="Courier New" w:cs="Courier New" w:hint="default"/>
@@ -1404,7 +2261,7 @@
       <w:lvlText w:val=""/>
       <w:lvlJc w:val="left"/>
       <w:pPr>
-        <w:ind w:left="4680" w:hanging="360"/>
+        <w:ind w:left="5400" w:hanging="360"/>
       </w:pPr>
       <w:rPr>
         <w:rFonts w:ascii="Wingdings" w:hAnsi="Wingdings" w:hint="default"/>
@@ -1416,7 +2273,7 @@
       <w:lvlText w:val=""/>
       <w:lvlJc w:val="left"/>
       <w:pPr>
-        <w:ind w:left="5400" w:hanging="360"/>
+        <w:ind w:left="6120" w:hanging="360"/>
       </w:pPr>
       <w:rPr>
         <w:rFonts w:ascii="Symbol" w:hAnsi="Symbol" w:hint="default"/>
@@ -1428,7 +2285,7 @@
       <w:lvlText w:val="o"/>
       <w:lvlJc w:val="left"/>
       <w:pPr>
-        <w:ind w:left="6120" w:hanging="360"/>
+        <w:ind w:left="6840" w:hanging="360"/>
       </w:pPr>
       <w:rPr>
         <w:rFonts w:ascii="Courier New" w:hAnsi="Courier New" w:cs="Courier New" w:hint="default"/>
@@ -1440,14 +2297,127 @@
       <w:lvlText w:val=""/>
       <w:lvlJc w:val="left"/>
       <w:pPr>
-        <w:ind w:left="6840" w:hanging="360"/>
+        <w:ind w:left="7560" w:hanging="360"/>
       </w:pPr>
       <w:rPr>
         <w:rFonts w:ascii="Wingdings" w:hAnsi="Wingdings" w:hint="default"/>
       </w:rPr>
     </w:lvl>
   </w:abstractNum>
-  <w:abstractNum w:abstractNumId="2">
+  <w:abstractNum w:abstractNumId="6">
+    <w:nsid w:val="5B161CAC"/>
+    <w:multiLevelType w:val="hybridMultilevel"/>
+    <w:tmpl w:val="331C4214"/>
+    <w:lvl w:ilvl="0" w:tplc="04090003">
+      <w:start w:val="1"/>
+      <w:numFmt w:val="bullet"/>
+      <w:lvlText w:val="o"/>
+      <w:lvlJc w:val="left"/>
+      <w:pPr>
+        <w:ind w:left="1440" w:hanging="360"/>
+      </w:pPr>
+      <w:rPr>
+        <w:rFonts w:ascii="Courier New" w:hAnsi="Courier New" w:cs="Courier New" w:hint="default"/>
+      </w:rPr>
+    </w:lvl>
+    <w:lvl w:ilvl="1" w:tplc="04090003" w:tentative="1">
+      <w:start w:val="1"/>
+      <w:numFmt w:val="bullet"/>
+      <w:lvlText w:val="o"/>
+      <w:lvlJc w:val="left"/>
+      <w:pPr>
+        <w:ind w:left="2160" w:hanging="360"/>
+      </w:pPr>
+      <w:rPr>
+        <w:rFonts w:ascii="Courier New" w:hAnsi="Courier New" w:cs="Courier New" w:hint="default"/>
+      </w:rPr>
+    </w:lvl>
+    <w:lvl w:ilvl="2" w:tplc="04090005" w:tentative="1">
+      <w:start w:val="1"/>
+      <w:numFmt w:val="bullet"/>
+      <w:lvlText w:val=""/>
+      <w:lvlJc w:val="left"/>
+      <w:pPr>
+        <w:ind w:left="2880" w:hanging="360"/>
+      </w:pPr>
+      <w:rPr>
+        <w:rFonts w:ascii="Wingdings" w:hAnsi="Wingdings" w:hint="default"/>
+      </w:rPr>
+    </w:lvl>
+    <w:lvl w:ilvl="3" w:tplc="04090001" w:tentative="1">
+      <w:start w:val="1"/>
+      <w:numFmt w:val="bullet"/>
+      <w:lvlText w:val=""/>
+      <w:lvlJc w:val="left"/>
+      <w:pPr>
+        <w:ind w:left="3600" w:hanging="360"/>
+      </w:pPr>
+      <w:rPr>
+        <w:rFonts w:ascii="Symbol" w:hAnsi="Symbol" w:hint="default"/>
+      </w:rPr>
+    </w:lvl>
+    <w:lvl w:ilvl="4" w:tplc="04090003" w:tentative="1">
+      <w:start w:val="1"/>
+      <w:numFmt w:val="bullet"/>
+      <w:lvlText w:val="o"/>
+      <w:lvlJc w:val="left"/>
+      <w:pPr>
+        <w:ind w:left="4320" w:hanging="360"/>
+      </w:pPr>
+      <w:rPr>
+        <w:rFonts w:ascii="Courier New" w:hAnsi="Courier New" w:cs="Courier New" w:hint="default"/>
+      </w:rPr>
+    </w:lvl>
+    <w:lvl w:ilvl="5" w:tplc="04090005" w:tentative="1">
+      <w:start w:val="1"/>
+      <w:numFmt w:val="bullet"/>
+      <w:lvlText w:val=""/>
+      <w:lvlJc w:val="left"/>
+      <w:pPr>
+        <w:ind w:left="5040" w:hanging="360"/>
+      </w:pPr>
+      <w:rPr>
+        <w:rFonts w:ascii="Wingdings" w:hAnsi="Wingdings" w:hint="default"/>
+      </w:rPr>
+    </w:lvl>
+    <w:lvl w:ilvl="6" w:tplc="04090001" w:tentative="1">
+      <w:start w:val="1"/>
+      <w:numFmt w:val="bullet"/>
+      <w:lvlText w:val=""/>
+      <w:lvlJc w:val="left"/>
+      <w:pPr>
+        <w:ind w:left="5760" w:hanging="360"/>
+      </w:pPr>
+      <w:rPr>
+        <w:rFonts w:ascii="Symbol" w:hAnsi="Symbol" w:hint="default"/>
+      </w:rPr>
+    </w:lvl>
+    <w:lvl w:ilvl="7" w:tplc="04090003" w:tentative="1">
+      <w:start w:val="1"/>
+      <w:numFmt w:val="bullet"/>
+      <w:lvlText w:val="o"/>
+      <w:lvlJc w:val="left"/>
+      <w:pPr>
+        <w:ind w:left="6480" w:hanging="360"/>
+      </w:pPr>
+      <w:rPr>
+        <w:rFonts w:ascii="Courier New" w:hAnsi="Courier New" w:cs="Courier New" w:hint="default"/>
+      </w:rPr>
+    </w:lvl>
+    <w:lvl w:ilvl="8" w:tplc="04090005" w:tentative="1">
+      <w:start w:val="1"/>
+      <w:numFmt w:val="bullet"/>
+      <w:lvlText w:val=""/>
+      <w:lvlJc w:val="left"/>
+      <w:pPr>
+        <w:ind w:left="7200" w:hanging="360"/>
+      </w:pPr>
+      <w:rPr>
+        <w:rFonts w:ascii="Wingdings" w:hAnsi="Wingdings" w:hint="default"/>
+      </w:rPr>
+    </w:lvl>
+  </w:abstractNum>
+  <w:abstractNum w:abstractNumId="7">
     <w:nsid w:val="5EA94293"/>
     <w:multiLevelType w:val="hybridMultilevel"/>
     <w:tmpl w:val="5B203AF8"/>
@@ -1536,14 +2506,145 @@
       </w:pPr>
     </w:lvl>
   </w:abstractNum>
+  <w:abstractNum w:abstractNumId="8">
+    <w:nsid w:val="70F00684"/>
+    <w:multiLevelType w:val="hybridMultilevel"/>
+    <w:tmpl w:val="2D068E4C"/>
+    <w:lvl w:ilvl="0" w:tplc="FAE6FA6E">
+      <w:start w:val="1"/>
+      <w:numFmt w:val="bullet"/>
+      <w:lvlText w:val="-"/>
+      <w:lvlJc w:val="left"/>
+      <w:pPr>
+        <w:ind w:left="720" w:hanging="360"/>
+      </w:pPr>
+      <w:rPr>
+        <w:rFonts w:ascii="Times New Roman" w:eastAsiaTheme="minorHAnsi" w:hAnsi="Times New Roman" w:cs="Times New Roman" w:hint="default"/>
+      </w:rPr>
+    </w:lvl>
+    <w:lvl w:ilvl="1" w:tplc="04090003" w:tentative="1">
+      <w:start w:val="1"/>
+      <w:numFmt w:val="bullet"/>
+      <w:lvlText w:val="o"/>
+      <w:lvlJc w:val="left"/>
+      <w:pPr>
+        <w:ind w:left="1440" w:hanging="360"/>
+      </w:pPr>
+      <w:rPr>
+        <w:rFonts w:ascii="Courier New" w:hAnsi="Courier New" w:cs="Courier New" w:hint="default"/>
+      </w:rPr>
+    </w:lvl>
+    <w:lvl w:ilvl="2" w:tplc="04090005" w:tentative="1">
+      <w:start w:val="1"/>
+      <w:numFmt w:val="bullet"/>
+      <w:lvlText w:val=""/>
+      <w:lvlJc w:val="left"/>
+      <w:pPr>
+        <w:ind w:left="2160" w:hanging="360"/>
+      </w:pPr>
+      <w:rPr>
+        <w:rFonts w:ascii="Wingdings" w:hAnsi="Wingdings" w:hint="default"/>
+      </w:rPr>
+    </w:lvl>
+    <w:lvl w:ilvl="3" w:tplc="04090001" w:tentative="1">
+      <w:start w:val="1"/>
+      <w:numFmt w:val="bullet"/>
+      <w:lvlText w:val=""/>
+      <w:lvlJc w:val="left"/>
+      <w:pPr>
+        <w:ind w:left="2880" w:hanging="360"/>
+      </w:pPr>
+      <w:rPr>
+        <w:rFonts w:ascii="Symbol" w:hAnsi="Symbol" w:hint="default"/>
+      </w:rPr>
+    </w:lvl>
+    <w:lvl w:ilvl="4" w:tplc="04090003" w:tentative="1">
+      <w:start w:val="1"/>
+      <w:numFmt w:val="bullet"/>
+      <w:lvlText w:val="o"/>
+      <w:lvlJc w:val="left"/>
+      <w:pPr>
+        <w:ind w:left="3600" w:hanging="360"/>
+      </w:pPr>
+      <w:rPr>
+        <w:rFonts w:ascii="Courier New" w:hAnsi="Courier New" w:cs="Courier New" w:hint="default"/>
+      </w:rPr>
+    </w:lvl>
+    <w:lvl w:ilvl="5" w:tplc="04090005" w:tentative="1">
+      <w:start w:val="1"/>
+      <w:numFmt w:val="bullet"/>
+      <w:lvlText w:val=""/>
+      <w:lvlJc w:val="left"/>
+      <w:pPr>
+        <w:ind w:left="4320" w:hanging="360"/>
+      </w:pPr>
+      <w:rPr>
+        <w:rFonts w:ascii="Wingdings" w:hAnsi="Wingdings" w:hint="default"/>
+      </w:rPr>
+    </w:lvl>
+    <w:lvl w:ilvl="6" w:tplc="04090001" w:tentative="1">
+      <w:start w:val="1"/>
+      <w:numFmt w:val="bullet"/>
+      <w:lvlText w:val=""/>
+      <w:lvlJc w:val="left"/>
+      <w:pPr>
+        <w:ind w:left="5040" w:hanging="360"/>
+      </w:pPr>
+      <w:rPr>
+        <w:rFonts w:ascii="Symbol" w:hAnsi="Symbol" w:hint="default"/>
+      </w:rPr>
+    </w:lvl>
+    <w:lvl w:ilvl="7" w:tplc="04090003" w:tentative="1">
+      <w:start w:val="1"/>
+      <w:numFmt w:val="bullet"/>
+      <w:lvlText w:val="o"/>
+      <w:lvlJc w:val="left"/>
+      <w:pPr>
+        <w:ind w:left="5760" w:hanging="360"/>
+      </w:pPr>
+      <w:rPr>
+        <w:rFonts w:ascii="Courier New" w:hAnsi="Courier New" w:cs="Courier New" w:hint="default"/>
+      </w:rPr>
+    </w:lvl>
+    <w:lvl w:ilvl="8" w:tplc="04090005" w:tentative="1">
+      <w:start w:val="1"/>
+      <w:numFmt w:val="bullet"/>
+      <w:lvlText w:val=""/>
+      <w:lvlJc w:val="left"/>
+      <w:pPr>
+        <w:ind w:left="6480" w:hanging="360"/>
+      </w:pPr>
+      <w:rPr>
+        <w:rFonts w:ascii="Wingdings" w:hAnsi="Wingdings" w:hint="default"/>
+      </w:rPr>
+    </w:lvl>
+  </w:abstractNum>
   <w:num w:numId="1">
+    <w:abstractNumId w:val="7"/>
+  </w:num>
+  <w:num w:numId="2">
+    <w:abstractNumId w:val="4"/>
+  </w:num>
+  <w:num w:numId="3">
+    <w:abstractNumId w:val="3"/>
+  </w:num>
+  <w:num w:numId="4">
+    <w:abstractNumId w:val="8"/>
+  </w:num>
+  <w:num w:numId="5">
+    <w:abstractNumId w:val="6"/>
+  </w:num>
+  <w:num w:numId="6">
+    <w:abstractNumId w:val="0"/>
+  </w:num>
+  <w:num w:numId="7">
     <w:abstractNumId w:val="2"/>
   </w:num>
-  <w:num w:numId="2">
+  <w:num w:numId="8">
+    <w:abstractNumId w:val="5"/>
+  </w:num>
+  <w:num w:numId="9">
     <w:abstractNumId w:val="1"/>
-  </w:num>
-  <w:num w:numId="3">
-    <w:abstractNumId w:val="0"/>
   </w:num>
 </w:numbering>
 </file>

</xml_diff>